<commit_message>
lesson 430 - vocab and homework
</commit_message>
<xml_diff>
--- a/english_via_skype/solutions/doc/lesson_429_phrases meetings - revision_edit.docx
+++ b/english_via_skype/solutions/doc/lesson_429_phrases meetings - revision_edit.docx
@@ -90,7 +90,23 @@
           <w:szCs w:val="28"/>
           <w:lang w:val="en-US"/>
         </w:rPr>
-        <w:t xml:space="preserve">…………………………you through </w:t>
+        <w:t>…</w:t>
+      </w:r>
+      <w:r>
+        <w:rPr>
+          <w:sz w:val="28"/>
+          <w:szCs w:val="28"/>
+          <w:lang w:val="en-US"/>
+        </w:rPr>
+        <w:t>carry</w:t>
+      </w:r>
+      <w:r>
+        <w:rPr>
+          <w:sz w:val="28"/>
+          <w:szCs w:val="28"/>
+          <w:lang w:val="en-US"/>
+        </w:rPr>
+        <w:t xml:space="preserve">………………………you through </w:t>
       </w:r>
       <w:r>
         <w:rPr>
@@ -123,7 +139,23 @@
           <w:szCs w:val="28"/>
           <w:lang w:val="en-US"/>
         </w:rPr>
-        <w:t>……………………………….to your statement</w:t>
+        <w:t>…</w:t>
+      </w:r>
+      <w:r>
+        <w:rPr>
+          <w:sz w:val="28"/>
+          <w:szCs w:val="28"/>
+          <w:lang w:val="en-US"/>
+        </w:rPr>
+        <w:t>reference</w:t>
+      </w:r>
+      <w:r>
+        <w:rPr>
+          <w:sz w:val="28"/>
+          <w:szCs w:val="28"/>
+          <w:lang w:val="en-US"/>
+        </w:rPr>
+        <w:t>…………………………….to your statement</w:t>
       </w:r>
     </w:p>
     <w:p>
@@ -148,32 +180,80 @@
           <w:szCs w:val="28"/>
           <w:lang w:val="en-US"/>
         </w:rPr>
-        <w:t>……………………………………the whole ground</w:t>
-      </w:r>
-    </w:p>
-    <w:p>
-      <w:pPr>
-        <w:rPr>
-          <w:sz w:val="28"/>
-          <w:szCs w:val="28"/>
-          <w:lang w:val="en-US"/>
-        </w:rPr>
-      </w:pPr>
-      <w:r>
-        <w:rPr>
-          <w:sz w:val="28"/>
-          <w:szCs w:val="28"/>
-          <w:lang w:val="en-US"/>
-        </w:rPr>
-        <w:t xml:space="preserve">We are ……………………………..to find common </w:t>
-      </w:r>
-      <w:r>
-        <w:rPr>
-          <w:sz w:val="28"/>
-          <w:szCs w:val="28"/>
-          <w:lang w:val="en-US"/>
-        </w:rPr>
-        <w:t>……………………….</w:t>
+        <w:t>……</w:t>
+      </w:r>
+      <w:r>
+        <w:rPr>
+          <w:sz w:val="28"/>
+          <w:szCs w:val="28"/>
+          <w:lang w:val="en-US"/>
+        </w:rPr>
+        <w:t>cover</w:t>
+      </w:r>
+      <w:r>
+        <w:rPr>
+          <w:sz w:val="28"/>
+          <w:szCs w:val="28"/>
+          <w:lang w:val="en-US"/>
+        </w:rPr>
+        <w:t>………………………………the whole ground</w:t>
+      </w:r>
+    </w:p>
+    <w:p>
+      <w:pPr>
+        <w:rPr>
+          <w:sz w:val="28"/>
+          <w:szCs w:val="28"/>
+          <w:lang w:val="en-US"/>
+        </w:rPr>
+      </w:pPr>
+      <w:r>
+        <w:rPr>
+          <w:sz w:val="28"/>
+          <w:szCs w:val="28"/>
+          <w:lang w:val="en-US"/>
+        </w:rPr>
+        <w:t>We are …</w:t>
+      </w:r>
+      <w:r>
+        <w:rPr>
+          <w:sz w:val="28"/>
+          <w:szCs w:val="28"/>
+          <w:lang w:val="en-US"/>
+        </w:rPr>
+        <w:t>bound</w:t>
+      </w:r>
+      <w:r>
+        <w:rPr>
+          <w:sz w:val="28"/>
+          <w:szCs w:val="28"/>
+          <w:lang w:val="en-US"/>
+        </w:rPr>
+        <w:t xml:space="preserve">…………………………..to find common </w:t>
+      </w:r>
+      <w:r>
+        <w:rPr>
+          <w:sz w:val="28"/>
+          <w:szCs w:val="28"/>
+          <w:lang w:val="en-US"/>
+        </w:rPr>
+        <w:t>…</w:t>
+      </w:r>
+      <w:r>
+        <w:rPr>
+          <w:sz w:val="28"/>
+          <w:szCs w:val="28"/>
+          <w:lang w:val="en-US"/>
+        </w:rPr>
+        <w:t>ground</w:t>
+      </w:r>
+      <w:r>
+        <w:rPr>
+          <w:sz w:val="28"/>
+          <w:szCs w:val="28"/>
+          <w:lang w:val="en-US"/>
+        </w:rPr>
+        <w:t>…………………….</w:t>
       </w:r>
     </w:p>
     <w:p>
@@ -206,7 +286,23 @@
           <w:szCs w:val="28"/>
           <w:lang w:val="en-US"/>
         </w:rPr>
-        <w:t>…………………………information</w:t>
+        <w:t>…</w:t>
+      </w:r>
+      <w:r>
+        <w:rPr>
+          <w:sz w:val="28"/>
+          <w:szCs w:val="28"/>
+          <w:lang w:val="en-US"/>
+        </w:rPr>
+        <w:t>depth</w:t>
+      </w:r>
+      <w:r>
+        <w:rPr>
+          <w:sz w:val="28"/>
+          <w:szCs w:val="28"/>
+          <w:lang w:val="en-US"/>
+        </w:rPr>
+        <w:t>………………………information</w:t>
       </w:r>
     </w:p>
     <w:p>
@@ -231,7 +327,23 @@
           <w:szCs w:val="28"/>
           <w:lang w:val="en-US"/>
         </w:rPr>
-        <w:t>………………………………………………</w:t>
+        <w:t>…</w:t>
+      </w:r>
+      <w:r>
+        <w:rPr>
+          <w:sz w:val="28"/>
+          <w:szCs w:val="28"/>
+          <w:lang w:val="en-US"/>
+        </w:rPr>
+        <w:t>indicated</w:t>
+      </w:r>
+      <w:r>
+        <w:rPr>
+          <w:sz w:val="28"/>
+          <w:szCs w:val="28"/>
+          <w:lang w:val="en-US"/>
+        </w:rPr>
+        <w:t>……………………………………………</w:t>
       </w:r>
       <w:r>
         <w:rPr>
@@ -264,7 +376,23 @@
           <w:szCs w:val="28"/>
           <w:lang w:val="en-US"/>
         </w:rPr>
-        <w:t>…………………………………..t</w:t>
+        <w:t>…</w:t>
+      </w:r>
+      <w:r>
+        <w:rPr>
+          <w:sz w:val="28"/>
+          <w:szCs w:val="28"/>
+          <w:lang w:val="en-US"/>
+        </w:rPr>
+        <w:t>noted</w:t>
+      </w:r>
+      <w:r>
+        <w:rPr>
+          <w:sz w:val="28"/>
+          <w:szCs w:val="28"/>
+          <w:lang w:val="en-US"/>
+        </w:rPr>
+        <w:t>………………………………..t</w:t>
       </w:r>
       <w:r>
         <w:rPr>
@@ -305,7 +433,23 @@
           <w:szCs w:val="28"/>
           <w:lang w:val="en-US"/>
         </w:rPr>
-        <w:t>…………………………</w:t>
+        <w:t>…</w:t>
+      </w:r>
+      <w:r>
+        <w:rPr>
+          <w:sz w:val="28"/>
+          <w:szCs w:val="28"/>
+          <w:lang w:val="en-US"/>
+        </w:rPr>
+        <w:t>incoherent</w:t>
+      </w:r>
+      <w:r>
+        <w:rPr>
+          <w:sz w:val="28"/>
+          <w:szCs w:val="28"/>
+          <w:lang w:val="en-US"/>
+        </w:rPr>
+        <w:t>………………………</w:t>
       </w:r>
       <w:r>
         <w:rPr>
@@ -354,7 +498,23 @@
           <w:szCs w:val="28"/>
           <w:lang w:val="en-US"/>
         </w:rPr>
-        <w:t xml:space="preserve">………………………………. </w:t>
+        <w:t>…</w:t>
+      </w:r>
+      <w:r>
+        <w:rPr>
+          <w:sz w:val="28"/>
+          <w:szCs w:val="28"/>
+          <w:lang w:val="en-US"/>
+        </w:rPr>
+        <w:t>tackle</w:t>
+      </w:r>
+      <w:r>
+        <w:rPr>
+          <w:sz w:val="28"/>
+          <w:szCs w:val="28"/>
+          <w:lang w:val="en-US"/>
+        </w:rPr>
+        <w:t xml:space="preserve">……………………………. </w:t>
       </w:r>
       <w:r>
         <w:rPr>
@@ -403,7 +563,23 @@
           <w:szCs w:val="28"/>
           <w:lang w:val="en-US"/>
         </w:rPr>
-        <w:t xml:space="preserve">………………………………..fact is </w:t>
+        <w:t>…</w:t>
+      </w:r>
+      <w:r>
+        <w:rPr>
+          <w:sz w:val="28"/>
+          <w:szCs w:val="28"/>
+          <w:lang w:val="en-US"/>
+        </w:rPr>
+        <w:t>noteworthy</w:t>
+      </w:r>
+      <w:r>
+        <w:rPr>
+          <w:sz w:val="28"/>
+          <w:szCs w:val="28"/>
+          <w:lang w:val="en-US"/>
+        </w:rPr>
+        <w:t xml:space="preserve">……………………………..fact is </w:t>
       </w:r>
       <w:r>
         <w:rPr>
@@ -550,7 +726,23 @@
           <w:szCs w:val="28"/>
           <w:lang w:val="en-US"/>
         </w:rPr>
-        <w:t>………………………………………. down to one major factor</w:t>
+        <w:t>……</w:t>
+      </w:r>
+      <w:r>
+        <w:rPr>
+          <w:sz w:val="28"/>
+          <w:szCs w:val="28"/>
+          <w:lang w:val="en-US"/>
+        </w:rPr>
+        <w:t>boil</w:t>
+      </w:r>
+      <w:r>
+        <w:rPr>
+          <w:sz w:val="28"/>
+          <w:szCs w:val="28"/>
+          <w:lang w:val="en-US"/>
+        </w:rPr>
+        <w:t>…………………………………. down to one major factor</w:t>
       </w:r>
     </w:p>
     <w:p>
@@ -575,7 +767,23 @@
           <w:szCs w:val="28"/>
           <w:lang w:val="en-US"/>
         </w:rPr>
-        <w:t xml:space="preserve">………………………………that in more comprehensible way </w:t>
+        <w:t>…</w:t>
+      </w:r>
+      <w:r>
+        <w:rPr>
+          <w:sz w:val="28"/>
+          <w:szCs w:val="28"/>
+          <w:lang w:val="en-US"/>
+        </w:rPr>
+        <w:t>articulate</w:t>
+      </w:r>
+      <w:r>
+        <w:rPr>
+          <w:sz w:val="28"/>
+          <w:szCs w:val="28"/>
+          <w:lang w:val="en-US"/>
+        </w:rPr>
+        <w:t xml:space="preserve">……………………………that in more comprehensible way </w:t>
       </w:r>
     </w:p>
     <w:p>
@@ -600,7 +808,23 @@
           <w:szCs w:val="28"/>
           <w:lang w:val="en-US"/>
         </w:rPr>
-        <w:t>………………………………../former I am inclined to believe that we can find common ground</w:t>
+        <w:t>…</w:t>
+      </w:r>
+      <w:r>
+        <w:rPr>
+          <w:sz w:val="28"/>
+          <w:szCs w:val="28"/>
+          <w:lang w:val="en-US"/>
+        </w:rPr>
+        <w:t>latter</w:t>
+      </w:r>
+      <w:r>
+        <w:rPr>
+          <w:sz w:val="28"/>
+          <w:szCs w:val="28"/>
+          <w:lang w:val="en-US"/>
+        </w:rPr>
+        <w:t>……………………………../former I am inclined to believe that we can find common ground</w:t>
       </w:r>
     </w:p>
     <w:p>
@@ -633,7 +857,23 @@
           <w:szCs w:val="28"/>
           <w:lang w:val="en-US"/>
         </w:rPr>
-        <w:t>………………………..of the day both options are within the law limits</w:t>
+        <w:t>…</w:t>
+      </w:r>
+      <w:r>
+        <w:rPr>
+          <w:sz w:val="28"/>
+          <w:szCs w:val="28"/>
+          <w:lang w:val="en-US"/>
+        </w:rPr>
+        <w:t>end</w:t>
+      </w:r>
+      <w:r>
+        <w:rPr>
+          <w:sz w:val="28"/>
+          <w:szCs w:val="28"/>
+          <w:lang w:val="en-US"/>
+        </w:rPr>
+        <w:t>……………………..of the day both options are within the law limits</w:t>
       </w:r>
     </w:p>
     <w:p>
@@ -658,7 +898,23 @@
           <w:szCs w:val="28"/>
           <w:lang w:val="en-US"/>
         </w:rPr>
-        <w:t>ng a ……………………………..at that clause</w:t>
+        <w:t>ng a …</w:t>
+      </w:r>
+      <w:r>
+        <w:rPr>
+          <w:sz w:val="28"/>
+          <w:szCs w:val="28"/>
+          <w:lang w:val="en-US"/>
+        </w:rPr>
+        <w:t>glance</w:t>
+      </w:r>
+      <w:r>
+        <w:rPr>
+          <w:sz w:val="28"/>
+          <w:szCs w:val="28"/>
+          <w:lang w:val="en-US"/>
+        </w:rPr>
+        <w:t>…………………………..at that clause</w:t>
       </w:r>
     </w:p>
     <w:p>
@@ -683,7 +939,23 @@
           <w:szCs w:val="28"/>
           <w:lang w:val="en-US"/>
         </w:rPr>
-        <w:t>………………………………..</w:t>
+        <w:t>…</w:t>
+      </w:r>
+      <w:r>
+        <w:rPr>
+          <w:sz w:val="28"/>
+          <w:szCs w:val="28"/>
+          <w:lang w:val="en-US"/>
+        </w:rPr>
+        <w:t>wavelength</w:t>
+      </w:r>
+      <w:r>
+        <w:rPr>
+          <w:sz w:val="28"/>
+          <w:szCs w:val="28"/>
+          <w:lang w:val="en-US"/>
+        </w:rPr>
+        <w:t>……………………………..</w:t>
       </w:r>
     </w:p>
     <w:p>
@@ -708,7 +980,23 @@
           <w:szCs w:val="28"/>
           <w:lang w:val="en-US"/>
         </w:rPr>
-        <w:t>………………………………….with that point</w:t>
+        <w:t>…</w:t>
+      </w:r>
+      <w:r>
+        <w:rPr>
+          <w:sz w:val="28"/>
+          <w:szCs w:val="28"/>
+          <w:lang w:val="en-US"/>
+        </w:rPr>
+        <w:t>ahead</w:t>
+      </w:r>
+      <w:r>
+        <w:rPr>
+          <w:sz w:val="28"/>
+          <w:szCs w:val="28"/>
+          <w:lang w:val="en-US"/>
+        </w:rPr>
+        <w:t>……………………………….with that point</w:t>
       </w:r>
     </w:p>
     <w:p>
@@ -788,7 +1076,31 @@
           <w:szCs w:val="28"/>
           <w:lang w:val="en-US"/>
         </w:rPr>
-        <w:t xml:space="preserve">……………………….that as </w:t>
+        <w:t>…</w:t>
+      </w:r>
+      <w:r>
+        <w:rPr>
+          <w:sz w:val="28"/>
+          <w:szCs w:val="28"/>
+          <w:lang w:val="en-US"/>
+        </w:rPr>
+        <w:t xml:space="preserve"> </w:t>
+      </w:r>
+      <w:r>
+        <w:rPr>
+          <w:sz w:val="28"/>
+          <w:szCs w:val="28"/>
+          <w:lang w:val="en-US"/>
+        </w:rPr>
+        <w:t>raise</w:t>
+      </w:r>
+      <w:r>
+        <w:rPr>
+          <w:sz w:val="28"/>
+          <w:szCs w:val="28"/>
+          <w:lang w:val="en-US"/>
+        </w:rPr>
+        <w:t xml:space="preserve">…………………….that as </w:t>
       </w:r>
       <w:r>
         <w:rPr>
@@ -829,7 +1141,23 @@
           <w:szCs w:val="28"/>
           <w:lang w:val="en-US"/>
         </w:rPr>
-        <w:t>………………………………..is</w:t>
+        <w:t>…</w:t>
+      </w:r>
+      <w:r>
+        <w:rPr>
+          <w:sz w:val="28"/>
+          <w:szCs w:val="28"/>
+          <w:lang w:val="en-US"/>
+        </w:rPr>
+        <w:t>address</w:t>
+      </w:r>
+      <w:r>
+        <w:rPr>
+          <w:sz w:val="28"/>
+          <w:szCs w:val="28"/>
+          <w:lang w:val="en-US"/>
+        </w:rPr>
+        <w:t>……………………………..is</w:t>
       </w:r>
     </w:p>
     <w:p>
@@ -854,7 +1182,23 @@
           <w:szCs w:val="28"/>
           <w:lang w:val="en-US"/>
         </w:rPr>
-        <w:t xml:space="preserve">……………………………your attention to one point </w:t>
+        <w:t>…</w:t>
+      </w:r>
+      <w:r>
+        <w:rPr>
+          <w:sz w:val="28"/>
+          <w:szCs w:val="28"/>
+          <w:lang w:val="en-US"/>
+        </w:rPr>
+        <w:t>draw</w:t>
+      </w:r>
+      <w:r>
+        <w:rPr>
+          <w:sz w:val="28"/>
+          <w:szCs w:val="28"/>
+          <w:lang w:val="en-US"/>
+        </w:rPr>
+        <w:t xml:space="preserve">…………………………your attention to one point </w:t>
       </w:r>
     </w:p>
     <w:p>
@@ -879,7 +1223,23 @@
           <w:szCs w:val="28"/>
           <w:lang w:val="en-US"/>
         </w:rPr>
-        <w:t>……………………………that matter to my attention</w:t>
+        <w:t>…</w:t>
+      </w:r>
+      <w:r>
+        <w:rPr>
+          <w:sz w:val="28"/>
+          <w:szCs w:val="28"/>
+          <w:lang w:val="en-US"/>
+        </w:rPr>
+        <w:t>bringing</w:t>
+      </w:r>
+      <w:r>
+        <w:rPr>
+          <w:sz w:val="28"/>
+          <w:szCs w:val="28"/>
+          <w:lang w:val="en-US"/>
+        </w:rPr>
+        <w:t>…………………………that matter to my attention</w:t>
       </w:r>
     </w:p>
     <w:p>
@@ -904,223 +1264,282 @@
           <w:szCs w:val="28"/>
           <w:lang w:val="en-US"/>
         </w:rPr>
-        <w:t>…………………………so your company will benefit</w:t>
-      </w:r>
-    </w:p>
-    <w:p>
-      <w:pPr>
-        <w:rPr>
-          <w:sz w:val="28"/>
-          <w:szCs w:val="28"/>
-          <w:lang w:val="en-US"/>
-        </w:rPr>
-      </w:pPr>
-      <w:r>
-        <w:rPr>
-          <w:sz w:val="28"/>
-          <w:szCs w:val="28"/>
-          <w:lang w:val="en-US"/>
-        </w:rPr>
-        <w:t xml:space="preserve">All said and </w:t>
-      </w:r>
-      <w:r>
-        <w:rPr>
-          <w:sz w:val="28"/>
-          <w:szCs w:val="28"/>
-          <w:lang w:val="en-US"/>
-        </w:rPr>
-        <w:t xml:space="preserve">…………………………………we can </w:t>
-      </w:r>
-      <w:r>
-        <w:rPr>
-          <w:sz w:val="28"/>
-          <w:szCs w:val="28"/>
-          <w:lang w:val="en-US"/>
-        </w:rPr>
-        <w:t xml:space="preserve">clinch the deal </w:t>
-      </w:r>
-    </w:p>
-    <w:p>
-      <w:pPr>
-        <w:rPr>
-          <w:sz w:val="28"/>
-          <w:szCs w:val="28"/>
-          <w:lang w:val="en-US"/>
-        </w:rPr>
-      </w:pPr>
-      <w:r>
-        <w:rPr>
-          <w:sz w:val="28"/>
-          <w:szCs w:val="28"/>
-          <w:lang w:val="en-US"/>
-        </w:rPr>
-        <w:t xml:space="preserve">If you don’t </w:t>
-      </w:r>
-      <w:r>
-        <w:rPr>
-          <w:sz w:val="28"/>
-          <w:szCs w:val="28"/>
-          <w:lang w:val="en-US"/>
-        </w:rPr>
-        <w:t>………………………..me asking</w:t>
-      </w:r>
-      <w:r>
-        <w:rPr>
-          <w:sz w:val="28"/>
-          <w:szCs w:val="28"/>
-          <w:lang w:val="en-US"/>
-        </w:rPr>
-        <w:t xml:space="preserve"> how are you going to cater to their needs</w:t>
-      </w:r>
-    </w:p>
-    <w:p>
-      <w:pPr>
-        <w:rPr>
-          <w:sz w:val="28"/>
-          <w:szCs w:val="28"/>
-          <w:lang w:val="en-US"/>
-        </w:rPr>
-      </w:pPr>
-      <w:r>
-        <w:rPr>
-          <w:sz w:val="28"/>
-          <w:szCs w:val="28"/>
-          <w:lang w:val="en-US"/>
-        </w:rPr>
-        <w:t xml:space="preserve">I </w:t>
-      </w:r>
-      <w:r>
-        <w:rPr>
-          <w:sz w:val="28"/>
-          <w:szCs w:val="28"/>
-          <w:lang w:val="en-US"/>
-        </w:rPr>
-        <w:t>…………………………to differ in this aspect</w:t>
-      </w:r>
-    </w:p>
-    <w:p>
-      <w:pPr>
-        <w:rPr>
-          <w:sz w:val="28"/>
-          <w:szCs w:val="28"/>
-          <w:lang w:val="en-US"/>
-        </w:rPr>
-      </w:pPr>
-      <w:r>
-        <w:rPr>
-          <w:sz w:val="28"/>
-          <w:szCs w:val="28"/>
-          <w:lang w:val="en-US"/>
-        </w:rPr>
-        <w:t xml:space="preserve">Out of </w:t>
-      </w:r>
-      <w:r>
-        <w:rPr>
-          <w:sz w:val="28"/>
-          <w:szCs w:val="28"/>
-          <w:lang w:val="en-US"/>
-        </w:rPr>
-        <w:t>…………………………………</w:t>
-      </w:r>
-      <w:r>
-        <w:rPr>
-          <w:sz w:val="28"/>
-          <w:szCs w:val="28"/>
-          <w:lang w:val="en-US"/>
-        </w:rPr>
-        <w:t>how many people does your company employ</w:t>
-      </w:r>
-    </w:p>
-    <w:p>
-      <w:pPr>
-        <w:rPr>
-          <w:sz w:val="28"/>
-          <w:szCs w:val="28"/>
-          <w:lang w:val="en-US"/>
-        </w:rPr>
-      </w:pPr>
-      <w:r>
-        <w:rPr>
-          <w:sz w:val="28"/>
-          <w:szCs w:val="28"/>
-          <w:lang w:val="en-US"/>
-        </w:rPr>
-        <w:t>If I</w:t>
-      </w:r>
-      <w:r>
-        <w:rPr>
-          <w:sz w:val="28"/>
-          <w:szCs w:val="28"/>
-          <w:lang w:val="en-US"/>
-        </w:rPr>
-        <w:t>………………………………</w:t>
-      </w:r>
-      <w:r>
-        <w:rPr>
-          <w:sz w:val="28"/>
-          <w:szCs w:val="28"/>
-          <w:lang w:val="en-US"/>
-        </w:rPr>
-        <w:t xml:space="preserve">correctly </w:t>
-      </w:r>
-      <w:r>
-        <w:rPr>
-          <w:sz w:val="28"/>
-          <w:szCs w:val="28"/>
-          <w:lang w:val="en-US"/>
-        </w:rPr>
-        <w:t>our company has been involved in retail industry</w:t>
-      </w:r>
-    </w:p>
-    <w:p>
-      <w:pPr>
-        <w:rPr>
-          <w:b/>
-          <w:sz w:val="28"/>
-          <w:szCs w:val="28"/>
-          <w:lang w:val="en-US"/>
-        </w:rPr>
-      </w:pPr>
-      <w:r>
-        <w:rPr>
-          <w:b/>
-          <w:sz w:val="28"/>
-          <w:szCs w:val="28"/>
-          <w:lang w:val="en-US"/>
-        </w:rPr>
-        <w:lastRenderedPageBreak/>
-        <w:t>cut, elaborate, n</w:t>
-      </w:r>
-      <w:r>
-        <w:rPr>
-          <w:b/>
-          <w:sz w:val="28"/>
-          <w:szCs w:val="28"/>
-          <w:lang w:val="en-US"/>
-        </w:rPr>
-        <w:t xml:space="preserve">ormal , </w:t>
-      </w:r>
-      <w:r>
-        <w:rPr>
-          <w:b/>
-          <w:sz w:val="28"/>
-          <w:szCs w:val="28"/>
-          <w:lang w:val="en-US"/>
-        </w:rPr>
-        <w:t xml:space="preserve">current, mind, thought, </w:t>
+        <w:t>…</w:t>
+      </w:r>
+      <w:r>
+        <w:rPr>
+          <w:sz w:val="28"/>
+          <w:szCs w:val="28"/>
+          <w:lang w:val="en-US"/>
+        </w:rPr>
+        <w:t>doing</w:t>
       </w:r>
       <w:bookmarkStart w:id="0" w:name="_GoBack"/>
       <w:bookmarkEnd w:id="0"/>
       <w:r>
         <w:rPr>
+          <w:sz w:val="28"/>
+          <w:szCs w:val="28"/>
+          <w:lang w:val="en-US"/>
+        </w:rPr>
+        <w:t>………………………so your company will benefit</w:t>
+      </w:r>
+    </w:p>
+    <w:p>
+      <w:pPr>
+        <w:rPr>
+          <w:sz w:val="28"/>
+          <w:szCs w:val="28"/>
+          <w:lang w:val="en-US"/>
+        </w:rPr>
+      </w:pPr>
+      <w:r>
+        <w:rPr>
+          <w:sz w:val="28"/>
+          <w:szCs w:val="28"/>
+          <w:lang w:val="en-US"/>
+        </w:rPr>
+        <w:t xml:space="preserve">All said and </w:t>
+      </w:r>
+      <w:r>
+        <w:rPr>
+          <w:sz w:val="28"/>
+          <w:szCs w:val="28"/>
+          <w:lang w:val="en-US"/>
+        </w:rPr>
+        <w:t>…</w:t>
+      </w:r>
+      <w:r>
+        <w:rPr>
+          <w:sz w:val="28"/>
+          <w:szCs w:val="28"/>
+          <w:lang w:val="en-US"/>
+        </w:rPr>
+        <w:t>done</w:t>
+      </w:r>
+      <w:r>
+        <w:rPr>
+          <w:sz w:val="28"/>
+          <w:szCs w:val="28"/>
+          <w:lang w:val="en-US"/>
+        </w:rPr>
+        <w:t xml:space="preserve">………………………………we can </w:t>
+      </w:r>
+      <w:r>
+        <w:rPr>
+          <w:sz w:val="28"/>
+          <w:szCs w:val="28"/>
+          <w:lang w:val="en-US"/>
+        </w:rPr>
+        <w:t xml:space="preserve">clinch the deal </w:t>
+      </w:r>
+    </w:p>
+    <w:p>
+      <w:pPr>
+        <w:rPr>
+          <w:sz w:val="28"/>
+          <w:szCs w:val="28"/>
+          <w:lang w:val="en-US"/>
+        </w:rPr>
+      </w:pPr>
+      <w:r>
+        <w:rPr>
+          <w:sz w:val="28"/>
+          <w:szCs w:val="28"/>
+          <w:lang w:val="en-US"/>
+        </w:rPr>
+        <w:t xml:space="preserve">If you don’t </w:t>
+      </w:r>
+      <w:r>
+        <w:rPr>
+          <w:sz w:val="28"/>
+          <w:szCs w:val="28"/>
+          <w:lang w:val="en-US"/>
+        </w:rPr>
+        <w:t>…</w:t>
+      </w:r>
+      <w:r>
+        <w:rPr>
+          <w:sz w:val="28"/>
+          <w:szCs w:val="28"/>
+          <w:lang w:val="en-US"/>
+        </w:rPr>
+        <w:t>mind</w:t>
+      </w:r>
+      <w:r>
+        <w:rPr>
+          <w:sz w:val="28"/>
+          <w:szCs w:val="28"/>
+          <w:lang w:val="en-US"/>
+        </w:rPr>
+        <w:t>……………………..me asking</w:t>
+      </w:r>
+      <w:r>
+        <w:rPr>
+          <w:sz w:val="28"/>
+          <w:szCs w:val="28"/>
+          <w:lang w:val="en-US"/>
+        </w:rPr>
+        <w:t xml:space="preserve"> how are you going to cater to their needs</w:t>
+      </w:r>
+    </w:p>
+    <w:p>
+      <w:pPr>
+        <w:rPr>
+          <w:sz w:val="28"/>
+          <w:szCs w:val="28"/>
+          <w:lang w:val="en-US"/>
+        </w:rPr>
+      </w:pPr>
+      <w:r>
+        <w:rPr>
+          <w:sz w:val="28"/>
+          <w:szCs w:val="28"/>
+          <w:lang w:val="en-US"/>
+        </w:rPr>
+        <w:t xml:space="preserve">I </w:t>
+      </w:r>
+      <w:r>
+        <w:rPr>
+          <w:sz w:val="28"/>
+          <w:szCs w:val="28"/>
+          <w:lang w:val="en-US"/>
+        </w:rPr>
+        <w:t>…</w:t>
+      </w:r>
+      <w:r>
+        <w:rPr>
+          <w:sz w:val="28"/>
+          <w:szCs w:val="28"/>
+          <w:lang w:val="en-US"/>
+        </w:rPr>
+        <w:t>beg</w:t>
+      </w:r>
+      <w:r>
+        <w:rPr>
+          <w:sz w:val="28"/>
+          <w:szCs w:val="28"/>
+          <w:lang w:val="en-US"/>
+        </w:rPr>
+        <w:t>………………………to differ in this aspect</w:t>
+      </w:r>
+    </w:p>
+    <w:p>
+      <w:pPr>
+        <w:rPr>
+          <w:sz w:val="28"/>
+          <w:szCs w:val="28"/>
+          <w:lang w:val="en-US"/>
+        </w:rPr>
+      </w:pPr>
+      <w:r>
+        <w:rPr>
+          <w:sz w:val="28"/>
+          <w:szCs w:val="28"/>
+          <w:lang w:val="en-US"/>
+        </w:rPr>
+        <w:t xml:space="preserve">Out of </w:t>
+      </w:r>
+      <w:r>
+        <w:rPr>
+          <w:sz w:val="28"/>
+          <w:szCs w:val="28"/>
+          <w:lang w:val="en-US"/>
+        </w:rPr>
+        <w:t>…</w:t>
+      </w:r>
+      <w:r>
+        <w:rPr>
+          <w:sz w:val="28"/>
+          <w:szCs w:val="28"/>
+          <w:lang w:val="en-US"/>
+        </w:rPr>
+        <w:t>curiosity</w:t>
+      </w:r>
+      <w:r>
+        <w:rPr>
+          <w:sz w:val="28"/>
+          <w:szCs w:val="28"/>
+          <w:lang w:val="en-US"/>
+        </w:rPr>
+        <w:t>………………………………</w:t>
+      </w:r>
+      <w:r>
+        <w:rPr>
+          <w:sz w:val="28"/>
+          <w:szCs w:val="28"/>
+          <w:lang w:val="en-US"/>
+        </w:rPr>
+        <w:t>how many people does your company employ</w:t>
+      </w:r>
+    </w:p>
+    <w:p>
+      <w:pPr>
+        <w:rPr>
+          <w:sz w:val="28"/>
+          <w:szCs w:val="28"/>
+          <w:lang w:val="en-US"/>
+        </w:rPr>
+      </w:pPr>
+      <w:r>
+        <w:rPr>
+          <w:sz w:val="28"/>
+          <w:szCs w:val="28"/>
+          <w:lang w:val="en-US"/>
+        </w:rPr>
+        <w:lastRenderedPageBreak/>
+        <w:t>If I</w:t>
+      </w:r>
+      <w:r>
+        <w:rPr>
+          <w:sz w:val="28"/>
+          <w:szCs w:val="28"/>
+          <w:lang w:val="en-US"/>
+        </w:rPr>
+        <w:t>…</w:t>
+      </w:r>
+      <w:r>
+        <w:rPr>
+          <w:sz w:val="28"/>
+          <w:szCs w:val="28"/>
+          <w:lang w:val="en-US"/>
+        </w:rPr>
+        <w:t>recall</w:t>
+      </w:r>
+      <w:r>
+        <w:rPr>
+          <w:sz w:val="28"/>
+          <w:szCs w:val="28"/>
+          <w:lang w:val="en-US"/>
+        </w:rPr>
+        <w:t>……………………………</w:t>
+      </w:r>
+      <w:r>
+        <w:rPr>
+          <w:sz w:val="28"/>
+          <w:szCs w:val="28"/>
+          <w:lang w:val="en-US"/>
+        </w:rPr>
+        <w:t xml:space="preserve">correctly </w:t>
+      </w:r>
+      <w:r>
+        <w:rPr>
+          <w:sz w:val="28"/>
+          <w:szCs w:val="28"/>
+          <w:lang w:val="en-US"/>
+        </w:rPr>
+        <w:t>our company has been involved in retail industry</w:t>
+      </w:r>
+    </w:p>
+    <w:p>
+      <w:pPr>
+        <w:rPr>
           <w:b/>
           <w:sz w:val="28"/>
           <w:szCs w:val="28"/>
           <w:lang w:val="en-US"/>
         </w:rPr>
-        <w:t xml:space="preserve">forward, </w:t>
-      </w:r>
-      <w:proofErr w:type="spellStart"/>
+      </w:pPr>
       <w:r>
         <w:rPr>
           <w:b/>
@@ -1128,9 +1547,8 @@
           <w:szCs w:val="28"/>
           <w:lang w:val="en-US"/>
         </w:rPr>
-        <w:t>through</w:t>
-      </w:r>
-      <w:proofErr w:type="spellEnd"/>
+        <w:t>cut, elaborate, n</w:t>
+      </w:r>
       <w:r>
         <w:rPr>
           <w:b/>
@@ -1138,7 +1556,16 @@
           <w:szCs w:val="28"/>
           <w:lang w:val="en-US"/>
         </w:rPr>
-        <w:t>, losing, move</w:t>
+        <w:t xml:space="preserve">ormal , </w:t>
+      </w:r>
+      <w:r>
+        <w:rPr>
+          <w:b/>
+          <w:sz w:val="28"/>
+          <w:szCs w:val="28"/>
+          <w:lang w:val="en-US"/>
+        </w:rPr>
+        <w:t>current, mind, thought, forward, through, losing, move</w:t>
       </w:r>
     </w:p>
     <w:p>

</xml_diff>

<commit_message>
lesson 432 - Monday
</commit_message>
<xml_diff>
--- a/english_via_skype/solutions/doc/lesson_429_phrases meetings - revision_edit.docx
+++ b/english_via_skype/solutions/doc/lesson_429_phrases meetings - revision_edit.docx
@@ -1198,84 +1198,92 @@
           <w:szCs w:val="28"/>
           <w:lang w:val="en-US"/>
         </w:rPr>
-        <w:t xml:space="preserve">…………………………your attention to one point </w:t>
-      </w:r>
-    </w:p>
-    <w:p>
-      <w:pPr>
-        <w:rPr>
-          <w:sz w:val="28"/>
-          <w:szCs w:val="28"/>
-          <w:lang w:val="en-US"/>
-        </w:rPr>
-      </w:pPr>
-      <w:r>
-        <w:rPr>
-          <w:sz w:val="28"/>
-          <w:szCs w:val="28"/>
-          <w:lang w:val="en-US"/>
-        </w:rPr>
-        <w:t xml:space="preserve">Thank you for </w:t>
-      </w:r>
-      <w:r>
-        <w:rPr>
-          <w:sz w:val="28"/>
-          <w:szCs w:val="28"/>
-          <w:lang w:val="en-US"/>
-        </w:rPr>
-        <w:t>…</w:t>
-      </w:r>
-      <w:r>
-        <w:rPr>
-          <w:sz w:val="28"/>
-          <w:szCs w:val="28"/>
-          <w:lang w:val="en-US"/>
-        </w:rPr>
-        <w:t>bringing</w:t>
-      </w:r>
-      <w:r>
-        <w:rPr>
-          <w:sz w:val="28"/>
-          <w:szCs w:val="28"/>
-          <w:lang w:val="en-US"/>
-        </w:rPr>
-        <w:t>…………………………that matter to my attention</w:t>
-      </w:r>
-    </w:p>
-    <w:p>
-      <w:pPr>
-        <w:rPr>
-          <w:sz w:val="28"/>
-          <w:szCs w:val="28"/>
-          <w:lang w:val="en-US"/>
-        </w:rPr>
-      </w:pPr>
-      <w:r>
-        <w:rPr>
-          <w:sz w:val="28"/>
-          <w:szCs w:val="28"/>
-          <w:lang w:val="en-US"/>
-        </w:rPr>
-        <w:t xml:space="preserve">In </w:t>
-      </w:r>
-      <w:r>
-        <w:rPr>
-          <w:sz w:val="28"/>
-          <w:szCs w:val="28"/>
-          <w:lang w:val="en-US"/>
-        </w:rPr>
-        <w:t>…</w:t>
-      </w:r>
-      <w:r>
-        <w:rPr>
-          <w:sz w:val="28"/>
-          <w:szCs w:val="28"/>
-          <w:lang w:val="en-US"/>
-        </w:rPr>
-        <w:t>doing</w:t>
+        <w:t>………………</w:t>
+      </w:r>
+      <w:r>
+        <w:rPr>
+          <w:sz w:val="28"/>
+          <w:szCs w:val="28"/>
+          <w:lang w:val="en-US"/>
+        </w:rPr>
+        <w:t>…………your attention to one point</w:t>
       </w:r>
       <w:bookmarkStart w:id="0" w:name="_GoBack"/>
       <w:bookmarkEnd w:id="0"/>
+    </w:p>
+    <w:p>
+      <w:pPr>
+        <w:rPr>
+          <w:sz w:val="28"/>
+          <w:szCs w:val="28"/>
+          <w:lang w:val="en-US"/>
+        </w:rPr>
+      </w:pPr>
+      <w:r>
+        <w:rPr>
+          <w:sz w:val="28"/>
+          <w:szCs w:val="28"/>
+          <w:lang w:val="en-US"/>
+        </w:rPr>
+        <w:t xml:space="preserve">Thank you for </w:t>
+      </w:r>
+      <w:r>
+        <w:rPr>
+          <w:sz w:val="28"/>
+          <w:szCs w:val="28"/>
+          <w:lang w:val="en-US"/>
+        </w:rPr>
+        <w:t>…</w:t>
+      </w:r>
+      <w:r>
+        <w:rPr>
+          <w:sz w:val="28"/>
+          <w:szCs w:val="28"/>
+          <w:lang w:val="en-US"/>
+        </w:rPr>
+        <w:t>bringing</w:t>
+      </w:r>
+      <w:r>
+        <w:rPr>
+          <w:sz w:val="28"/>
+          <w:szCs w:val="28"/>
+          <w:lang w:val="en-US"/>
+        </w:rPr>
+        <w:t>…………………………that matter to my attention</w:t>
+      </w:r>
+    </w:p>
+    <w:p>
+      <w:pPr>
+        <w:rPr>
+          <w:sz w:val="28"/>
+          <w:szCs w:val="28"/>
+          <w:lang w:val="en-US"/>
+        </w:rPr>
+      </w:pPr>
+      <w:r>
+        <w:rPr>
+          <w:sz w:val="28"/>
+          <w:szCs w:val="28"/>
+          <w:lang w:val="en-US"/>
+        </w:rPr>
+        <w:t xml:space="preserve">In </w:t>
+      </w:r>
+      <w:r>
+        <w:rPr>
+          <w:sz w:val="28"/>
+          <w:szCs w:val="28"/>
+          <w:lang w:val="en-US"/>
+        </w:rPr>
+        <w:t>…</w:t>
+      </w:r>
+      <w:r>
+        <w:rPr>
+          <w:sz w:val="28"/>
+          <w:szCs w:val="28"/>
+          <w:lang w:val="en-US"/>
+        </w:rPr>
+        <w:t>doing</w:t>
+      </w:r>
       <w:r>
         <w:rPr>
           <w:sz w:val="28"/>
@@ -1565,7 +1573,27 @@
           <w:szCs w:val="28"/>
           <w:lang w:val="en-US"/>
         </w:rPr>
-        <w:t>current, mind, thought, forward, through, losing, move</w:t>
+        <w:t xml:space="preserve">current, mind, thought, forward, </w:t>
+      </w:r>
+      <w:proofErr w:type="spellStart"/>
+      <w:r>
+        <w:rPr>
+          <w:b/>
+          <w:sz w:val="28"/>
+          <w:szCs w:val="28"/>
+          <w:lang w:val="en-US"/>
+        </w:rPr>
+        <w:t>through</w:t>
+      </w:r>
+      <w:proofErr w:type="spellEnd"/>
+      <w:r>
+        <w:rPr>
+          <w:b/>
+          <w:sz w:val="28"/>
+          <w:szCs w:val="28"/>
+          <w:lang w:val="en-US"/>
+        </w:rPr>
+        <w:t>, losing, move</w:t>
       </w:r>
     </w:p>
     <w:p>

</xml_diff>

<commit_message>
lesson 433 - vocab and homework
</commit_message>
<xml_diff>
--- a/english_via_skype/solutions/doc/lesson_429_phrases meetings - revision_edit.docx
+++ b/english_via_skype/solutions/doc/lesson_429_phrases meetings - revision_edit.docx
@@ -1208,155 +1208,749 @@
         </w:rPr>
         <w:t>…………your attention to one point</w:t>
       </w:r>
+    </w:p>
+    <w:p>
+      <w:pPr>
+        <w:rPr>
+          <w:sz w:val="28"/>
+          <w:szCs w:val="28"/>
+          <w:lang w:val="en-US"/>
+        </w:rPr>
+      </w:pPr>
+      <w:r>
+        <w:rPr>
+          <w:sz w:val="28"/>
+          <w:szCs w:val="28"/>
+          <w:lang w:val="en-US"/>
+        </w:rPr>
+        <w:t xml:space="preserve">Thank you for </w:t>
+      </w:r>
+      <w:r>
+        <w:rPr>
+          <w:sz w:val="28"/>
+          <w:szCs w:val="28"/>
+          <w:lang w:val="en-US"/>
+        </w:rPr>
+        <w:t>…</w:t>
+      </w:r>
+      <w:r>
+        <w:rPr>
+          <w:sz w:val="28"/>
+          <w:szCs w:val="28"/>
+          <w:lang w:val="en-US"/>
+        </w:rPr>
+        <w:t>bringing</w:t>
+      </w:r>
+      <w:r>
+        <w:rPr>
+          <w:sz w:val="28"/>
+          <w:szCs w:val="28"/>
+          <w:lang w:val="en-US"/>
+        </w:rPr>
+        <w:t>…………………………that matter to my attention</w:t>
+      </w:r>
+    </w:p>
+    <w:p>
+      <w:pPr>
+        <w:rPr>
+          <w:sz w:val="28"/>
+          <w:szCs w:val="28"/>
+          <w:lang w:val="en-US"/>
+        </w:rPr>
+      </w:pPr>
+      <w:r>
+        <w:rPr>
+          <w:sz w:val="28"/>
+          <w:szCs w:val="28"/>
+          <w:lang w:val="en-US"/>
+        </w:rPr>
+        <w:t xml:space="preserve">In </w:t>
+      </w:r>
+      <w:r>
+        <w:rPr>
+          <w:sz w:val="28"/>
+          <w:szCs w:val="28"/>
+          <w:lang w:val="en-US"/>
+        </w:rPr>
+        <w:t>…</w:t>
+      </w:r>
+      <w:r>
+        <w:rPr>
+          <w:sz w:val="28"/>
+          <w:szCs w:val="28"/>
+          <w:lang w:val="en-US"/>
+        </w:rPr>
+        <w:t>doing</w:t>
+      </w:r>
+      <w:r>
+        <w:rPr>
+          <w:sz w:val="28"/>
+          <w:szCs w:val="28"/>
+          <w:lang w:val="en-US"/>
+        </w:rPr>
+        <w:t>………………………so your company will benefit</w:t>
+      </w:r>
+    </w:p>
+    <w:p>
+      <w:pPr>
+        <w:rPr>
+          <w:sz w:val="28"/>
+          <w:szCs w:val="28"/>
+          <w:lang w:val="en-US"/>
+        </w:rPr>
+      </w:pPr>
+      <w:r>
+        <w:rPr>
+          <w:sz w:val="28"/>
+          <w:szCs w:val="28"/>
+          <w:lang w:val="en-US"/>
+        </w:rPr>
+        <w:t xml:space="preserve">All said and </w:t>
+      </w:r>
+      <w:r>
+        <w:rPr>
+          <w:sz w:val="28"/>
+          <w:szCs w:val="28"/>
+          <w:lang w:val="en-US"/>
+        </w:rPr>
+        <w:t>…</w:t>
+      </w:r>
+      <w:r>
+        <w:rPr>
+          <w:sz w:val="28"/>
+          <w:szCs w:val="28"/>
+          <w:lang w:val="en-US"/>
+        </w:rPr>
+        <w:t>done</w:t>
+      </w:r>
+      <w:r>
+        <w:rPr>
+          <w:sz w:val="28"/>
+          <w:szCs w:val="28"/>
+          <w:lang w:val="en-US"/>
+        </w:rPr>
+        <w:t xml:space="preserve">………………………………we can </w:t>
+      </w:r>
+      <w:r>
+        <w:rPr>
+          <w:sz w:val="28"/>
+          <w:szCs w:val="28"/>
+          <w:lang w:val="en-US"/>
+        </w:rPr>
+        <w:t xml:space="preserve">clinch the deal </w:t>
+      </w:r>
+    </w:p>
+    <w:p>
+      <w:pPr>
+        <w:rPr>
+          <w:sz w:val="28"/>
+          <w:szCs w:val="28"/>
+          <w:lang w:val="en-US"/>
+        </w:rPr>
+      </w:pPr>
+      <w:r>
+        <w:rPr>
+          <w:sz w:val="28"/>
+          <w:szCs w:val="28"/>
+          <w:lang w:val="en-US"/>
+        </w:rPr>
+        <w:t xml:space="preserve">If you don’t </w:t>
+      </w:r>
+      <w:r>
+        <w:rPr>
+          <w:sz w:val="28"/>
+          <w:szCs w:val="28"/>
+          <w:lang w:val="en-US"/>
+        </w:rPr>
+        <w:t>…</w:t>
+      </w:r>
+      <w:r>
+        <w:rPr>
+          <w:sz w:val="28"/>
+          <w:szCs w:val="28"/>
+          <w:lang w:val="en-US"/>
+        </w:rPr>
+        <w:t>mind</w:t>
+      </w:r>
+      <w:r>
+        <w:rPr>
+          <w:sz w:val="28"/>
+          <w:szCs w:val="28"/>
+          <w:lang w:val="en-US"/>
+        </w:rPr>
+        <w:t>……………………..me asking</w:t>
+      </w:r>
+      <w:r>
+        <w:rPr>
+          <w:sz w:val="28"/>
+          <w:szCs w:val="28"/>
+          <w:lang w:val="en-US"/>
+        </w:rPr>
+        <w:t xml:space="preserve"> how are you going to cater to their needs</w:t>
+      </w:r>
+    </w:p>
+    <w:p>
+      <w:pPr>
+        <w:rPr>
+          <w:sz w:val="28"/>
+          <w:szCs w:val="28"/>
+          <w:lang w:val="en-US"/>
+        </w:rPr>
+      </w:pPr>
+      <w:r>
+        <w:rPr>
+          <w:sz w:val="28"/>
+          <w:szCs w:val="28"/>
+          <w:lang w:val="en-US"/>
+        </w:rPr>
+        <w:t xml:space="preserve">I </w:t>
+      </w:r>
+      <w:r>
+        <w:rPr>
+          <w:sz w:val="28"/>
+          <w:szCs w:val="28"/>
+          <w:lang w:val="en-US"/>
+        </w:rPr>
+        <w:t>…</w:t>
+      </w:r>
+      <w:r>
+        <w:rPr>
+          <w:sz w:val="28"/>
+          <w:szCs w:val="28"/>
+          <w:lang w:val="en-US"/>
+        </w:rPr>
+        <w:t>beg</w:t>
+      </w:r>
+      <w:r>
+        <w:rPr>
+          <w:sz w:val="28"/>
+          <w:szCs w:val="28"/>
+          <w:lang w:val="en-US"/>
+        </w:rPr>
+        <w:t>………………………to differ in this aspect</w:t>
+      </w:r>
+    </w:p>
+    <w:p>
+      <w:pPr>
+        <w:rPr>
+          <w:sz w:val="28"/>
+          <w:szCs w:val="28"/>
+          <w:lang w:val="en-US"/>
+        </w:rPr>
+      </w:pPr>
+      <w:r>
+        <w:rPr>
+          <w:sz w:val="28"/>
+          <w:szCs w:val="28"/>
+          <w:lang w:val="en-US"/>
+        </w:rPr>
+        <w:t xml:space="preserve">Out of </w:t>
+      </w:r>
+      <w:r>
+        <w:rPr>
+          <w:sz w:val="28"/>
+          <w:szCs w:val="28"/>
+          <w:lang w:val="en-US"/>
+        </w:rPr>
+        <w:t>…</w:t>
+      </w:r>
+      <w:r>
+        <w:rPr>
+          <w:sz w:val="28"/>
+          <w:szCs w:val="28"/>
+          <w:lang w:val="en-US"/>
+        </w:rPr>
+        <w:t>curiosity</w:t>
+      </w:r>
+      <w:r>
+        <w:rPr>
+          <w:sz w:val="28"/>
+          <w:szCs w:val="28"/>
+          <w:lang w:val="en-US"/>
+        </w:rPr>
+        <w:t>………………………………</w:t>
+      </w:r>
+      <w:r>
+        <w:rPr>
+          <w:sz w:val="28"/>
+          <w:szCs w:val="28"/>
+          <w:lang w:val="en-US"/>
+        </w:rPr>
+        <w:t>how many people does your company employ</w:t>
+      </w:r>
+    </w:p>
+    <w:p>
+      <w:pPr>
+        <w:rPr>
+          <w:sz w:val="28"/>
+          <w:szCs w:val="28"/>
+          <w:lang w:val="en-US"/>
+        </w:rPr>
+      </w:pPr>
+      <w:r>
+        <w:rPr>
+          <w:sz w:val="28"/>
+          <w:szCs w:val="28"/>
+          <w:lang w:val="en-US"/>
+        </w:rPr>
+        <w:lastRenderedPageBreak/>
+        <w:t>If I</w:t>
+      </w:r>
+      <w:r>
+        <w:rPr>
+          <w:sz w:val="28"/>
+          <w:szCs w:val="28"/>
+          <w:lang w:val="en-US"/>
+        </w:rPr>
+        <w:t>…</w:t>
+      </w:r>
+      <w:r>
+        <w:rPr>
+          <w:sz w:val="28"/>
+          <w:szCs w:val="28"/>
+          <w:lang w:val="en-US"/>
+        </w:rPr>
+        <w:t>recall</w:t>
+      </w:r>
+      <w:r>
+        <w:rPr>
+          <w:sz w:val="28"/>
+          <w:szCs w:val="28"/>
+          <w:lang w:val="en-US"/>
+        </w:rPr>
+        <w:t>……………………………</w:t>
+      </w:r>
+      <w:r>
+        <w:rPr>
+          <w:sz w:val="28"/>
+          <w:szCs w:val="28"/>
+          <w:lang w:val="en-US"/>
+        </w:rPr>
+        <w:t xml:space="preserve">correctly </w:t>
+      </w:r>
+      <w:r>
+        <w:rPr>
+          <w:sz w:val="28"/>
+          <w:szCs w:val="28"/>
+          <w:lang w:val="en-US"/>
+        </w:rPr>
+        <w:t>our company has been involved in retail industry</w:t>
+      </w:r>
+    </w:p>
+    <w:p>
+      <w:pPr>
+        <w:rPr>
+          <w:b/>
+          <w:sz w:val="28"/>
+          <w:szCs w:val="28"/>
+          <w:lang w:val="en-US"/>
+        </w:rPr>
+      </w:pPr>
+      <w:r>
+        <w:rPr>
+          <w:b/>
+          <w:sz w:val="28"/>
+          <w:szCs w:val="28"/>
+          <w:lang w:val="en-US"/>
+        </w:rPr>
+        <w:t>cut, elaborate, n</w:t>
+      </w:r>
+      <w:r>
+        <w:rPr>
+          <w:b/>
+          <w:sz w:val="28"/>
+          <w:szCs w:val="28"/>
+          <w:lang w:val="en-US"/>
+        </w:rPr>
+        <w:t xml:space="preserve">ormal , </w:t>
+      </w:r>
+      <w:r>
+        <w:rPr>
+          <w:b/>
+          <w:sz w:val="28"/>
+          <w:szCs w:val="28"/>
+          <w:lang w:val="en-US"/>
+        </w:rPr>
+        <w:t>current, mind, thought, forward, through, losing, move</w:t>
+      </w:r>
+    </w:p>
+    <w:p>
+      <w:pPr>
+        <w:rPr>
+          <w:sz w:val="28"/>
+          <w:szCs w:val="28"/>
+          <w:lang w:val="en-US"/>
+        </w:rPr>
+      </w:pPr>
+    </w:p>
+    <w:p>
+      <w:pPr>
+        <w:rPr>
+          <w:sz w:val="28"/>
+          <w:szCs w:val="28"/>
+          <w:lang w:val="en-US"/>
+        </w:rPr>
+      </w:pPr>
+      <w:r>
+        <w:rPr>
+          <w:sz w:val="28"/>
+          <w:szCs w:val="28"/>
+          <w:lang w:val="en-US"/>
+        </w:rPr>
+        <w:t xml:space="preserve">On </w:t>
+      </w:r>
+      <w:r>
+        <w:rPr>
+          <w:sz w:val="28"/>
+          <w:szCs w:val="28"/>
+          <w:lang w:val="en-US"/>
+        </w:rPr>
+        <w:t>…</w:t>
+      </w:r>
       <w:bookmarkStart w:id="0" w:name="_GoBack"/>
       <w:bookmarkEnd w:id="0"/>
-    </w:p>
-    <w:p>
-      <w:pPr>
-        <w:rPr>
-          <w:sz w:val="28"/>
-          <w:szCs w:val="28"/>
-          <w:lang w:val="en-US"/>
-        </w:rPr>
-      </w:pPr>
-      <w:r>
-        <w:rPr>
-          <w:sz w:val="28"/>
-          <w:szCs w:val="28"/>
-          <w:lang w:val="en-US"/>
-        </w:rPr>
-        <w:t xml:space="preserve">Thank you for </w:t>
-      </w:r>
-      <w:r>
-        <w:rPr>
-          <w:sz w:val="28"/>
-          <w:szCs w:val="28"/>
-          <w:lang w:val="en-US"/>
-        </w:rPr>
-        <w:t>…</w:t>
-      </w:r>
-      <w:r>
-        <w:rPr>
-          <w:sz w:val="28"/>
-          <w:szCs w:val="28"/>
-          <w:lang w:val="en-US"/>
-        </w:rPr>
-        <w:t>bringing</w:t>
-      </w:r>
-      <w:r>
-        <w:rPr>
-          <w:sz w:val="28"/>
-          <w:szCs w:val="28"/>
-          <w:lang w:val="en-US"/>
-        </w:rPr>
-        <w:t>…………………………that matter to my attention</w:t>
-      </w:r>
-    </w:p>
-    <w:p>
-      <w:pPr>
-        <w:rPr>
-          <w:sz w:val="28"/>
-          <w:szCs w:val="28"/>
-          <w:lang w:val="en-US"/>
-        </w:rPr>
-      </w:pPr>
-      <w:r>
-        <w:rPr>
-          <w:sz w:val="28"/>
-          <w:szCs w:val="28"/>
-          <w:lang w:val="en-US"/>
-        </w:rPr>
-        <w:t xml:space="preserve">In </w:t>
-      </w:r>
-      <w:r>
-        <w:rPr>
-          <w:sz w:val="28"/>
-          <w:szCs w:val="28"/>
-          <w:lang w:val="en-US"/>
-        </w:rPr>
-        <w:t>…</w:t>
-      </w:r>
-      <w:r>
-        <w:rPr>
-          <w:sz w:val="28"/>
-          <w:szCs w:val="28"/>
-          <w:lang w:val="en-US"/>
-        </w:rPr>
-        <w:t>doing</w:t>
-      </w:r>
-      <w:r>
-        <w:rPr>
-          <w:sz w:val="28"/>
-          <w:szCs w:val="28"/>
-          <w:lang w:val="en-US"/>
-        </w:rPr>
-        <w:t>………………………so your company will benefit</w:t>
-      </w:r>
-    </w:p>
-    <w:p>
-      <w:pPr>
-        <w:rPr>
-          <w:sz w:val="28"/>
-          <w:szCs w:val="28"/>
-          <w:lang w:val="en-US"/>
-        </w:rPr>
-      </w:pPr>
-      <w:r>
-        <w:rPr>
-          <w:sz w:val="28"/>
-          <w:szCs w:val="28"/>
-          <w:lang w:val="en-US"/>
-        </w:rPr>
-        <w:t xml:space="preserve">All said and </w:t>
-      </w:r>
-      <w:r>
-        <w:rPr>
-          <w:sz w:val="28"/>
-          <w:szCs w:val="28"/>
-          <w:lang w:val="en-US"/>
-        </w:rPr>
-        <w:t>…</w:t>
-      </w:r>
-      <w:r>
-        <w:rPr>
-          <w:sz w:val="28"/>
-          <w:szCs w:val="28"/>
-          <w:lang w:val="en-US"/>
-        </w:rPr>
-        <w:t>done</w:t>
-      </w:r>
-      <w:r>
-        <w:rPr>
-          <w:sz w:val="28"/>
-          <w:szCs w:val="28"/>
-          <w:lang w:val="en-US"/>
-        </w:rPr>
-        <w:t xml:space="preserve">………………………………we can </w:t>
-      </w:r>
-      <w:r>
-        <w:rPr>
-          <w:sz w:val="28"/>
-          <w:szCs w:val="28"/>
-          <w:lang w:val="en-US"/>
-        </w:rPr>
-        <w:t xml:space="preserve">clinch the deal </w:t>
-      </w:r>
-    </w:p>
-    <w:p>
-      <w:pPr>
-        <w:rPr>
-          <w:sz w:val="28"/>
-          <w:szCs w:val="28"/>
-          <w:lang w:val="en-US"/>
-        </w:rPr>
-      </w:pPr>
-      <w:r>
-        <w:rPr>
-          <w:sz w:val="28"/>
-          <w:szCs w:val="28"/>
-          <w:lang w:val="en-US"/>
-        </w:rPr>
-        <w:t xml:space="preserve">If you don’t </w:t>
+      <w:r>
+        <w:rPr>
+          <w:sz w:val="28"/>
+          <w:szCs w:val="28"/>
+          <w:lang w:val="en-US"/>
+        </w:rPr>
+        <w:t>………………………of information I have collected from your website</w:t>
+      </w:r>
+    </w:p>
+    <w:p>
+      <w:pPr>
+        <w:rPr>
+          <w:sz w:val="28"/>
+          <w:szCs w:val="28"/>
+          <w:lang w:val="en-US"/>
+        </w:rPr>
+      </w:pPr>
+      <w:r>
+        <w:rPr>
+          <w:sz w:val="28"/>
+          <w:szCs w:val="28"/>
+          <w:lang w:val="en-US"/>
+        </w:rPr>
+        <w:t xml:space="preserve">Under </w:t>
+      </w:r>
+      <w:r>
+        <w:rPr>
+          <w:sz w:val="28"/>
+          <w:szCs w:val="28"/>
+          <w:lang w:val="en-US"/>
+        </w:rPr>
+        <w:t>…</w:t>
+      </w:r>
+      <w:r>
+        <w:rPr>
+          <w:sz w:val="28"/>
+          <w:szCs w:val="28"/>
+          <w:lang w:val="en-US"/>
+        </w:rPr>
+        <w:t>normal</w:t>
+      </w:r>
+      <w:r>
+        <w:rPr>
+          <w:sz w:val="28"/>
+          <w:szCs w:val="28"/>
+          <w:lang w:val="en-US"/>
+        </w:rPr>
+        <w:t xml:space="preserve">………………………..circumstances </w:t>
+      </w:r>
+      <w:r>
+        <w:rPr>
+          <w:sz w:val="28"/>
+          <w:szCs w:val="28"/>
+          <w:lang w:val="en-US"/>
+        </w:rPr>
+        <w:t xml:space="preserve">would </w:t>
+      </w:r>
+      <w:r>
+        <w:rPr>
+          <w:sz w:val="28"/>
+          <w:szCs w:val="28"/>
+          <w:lang w:val="en-US"/>
+        </w:rPr>
+        <w:t>I</w:t>
+      </w:r>
+      <w:r>
+        <w:rPr>
+          <w:sz w:val="28"/>
+          <w:szCs w:val="28"/>
+          <w:lang w:val="en-US"/>
+        </w:rPr>
+        <w:t xml:space="preserve"> agree </w:t>
+      </w:r>
+      <w:r>
+        <w:rPr>
+          <w:sz w:val="28"/>
+          <w:szCs w:val="28"/>
+          <w:lang w:val="en-US"/>
+        </w:rPr>
+        <w:t xml:space="preserve">but in the </w:t>
+      </w:r>
+      <w:r>
+        <w:rPr>
+          <w:sz w:val="28"/>
+          <w:szCs w:val="28"/>
+          <w:lang w:val="en-US"/>
+        </w:rPr>
+        <w:t>…</w:t>
+      </w:r>
+      <w:r>
+        <w:rPr>
+          <w:sz w:val="28"/>
+          <w:szCs w:val="28"/>
+          <w:lang w:val="en-US"/>
+        </w:rPr>
+        <w:t>current</w:t>
+      </w:r>
+      <w:r>
+        <w:rPr>
+          <w:sz w:val="28"/>
+          <w:szCs w:val="28"/>
+          <w:lang w:val="en-US"/>
+        </w:rPr>
+        <w:t>……………………………situation</w:t>
+      </w:r>
+    </w:p>
+    <w:p>
+      <w:pPr>
+        <w:rPr>
+          <w:sz w:val="28"/>
+          <w:szCs w:val="28"/>
+          <w:lang w:val="en-US"/>
+        </w:rPr>
+      </w:pPr>
+      <w:r>
+        <w:rPr>
+          <w:sz w:val="28"/>
+          <w:szCs w:val="28"/>
+          <w:lang w:val="en-US"/>
+        </w:rPr>
+        <w:t xml:space="preserve">I would like to put </w:t>
+      </w:r>
+      <w:r>
+        <w:rPr>
+          <w:sz w:val="28"/>
+          <w:szCs w:val="28"/>
+          <w:lang w:val="en-US"/>
+        </w:rPr>
+        <w:t>…</w:t>
+      </w:r>
+      <w:r>
+        <w:rPr>
+          <w:sz w:val="28"/>
+          <w:szCs w:val="28"/>
+          <w:lang w:val="en-US"/>
+        </w:rPr>
+        <w:t>forward</w:t>
+      </w:r>
+      <w:r>
+        <w:rPr>
+          <w:sz w:val="28"/>
+          <w:szCs w:val="28"/>
+          <w:lang w:val="en-US"/>
+        </w:rPr>
+        <w:t>………………………………….one suggestion</w:t>
+      </w:r>
+    </w:p>
+    <w:p>
+      <w:pPr>
+        <w:rPr>
+          <w:sz w:val="28"/>
+          <w:szCs w:val="28"/>
+          <w:lang w:val="en-US"/>
+        </w:rPr>
+      </w:pPr>
+      <w:r>
+        <w:rPr>
+          <w:sz w:val="28"/>
+          <w:szCs w:val="28"/>
+          <w:lang w:val="en-US"/>
+        </w:rPr>
+        <w:t xml:space="preserve">We shall talk </w:t>
+      </w:r>
+      <w:r>
+        <w:rPr>
+          <w:sz w:val="28"/>
+          <w:szCs w:val="28"/>
+          <w:lang w:val="en-US"/>
+        </w:rPr>
+        <w:t>…</w:t>
+      </w:r>
+      <w:r>
+        <w:rPr>
+          <w:sz w:val="28"/>
+          <w:szCs w:val="28"/>
+          <w:lang w:val="en-US"/>
+        </w:rPr>
+        <w:t>through</w:t>
+      </w:r>
+      <w:r>
+        <w:rPr>
+          <w:sz w:val="28"/>
+          <w:szCs w:val="28"/>
+          <w:lang w:val="en-US"/>
+        </w:rPr>
+        <w:t>……………………………one point</w:t>
+      </w:r>
+    </w:p>
+    <w:p>
+      <w:pPr>
+        <w:rPr>
+          <w:sz w:val="28"/>
+          <w:szCs w:val="28"/>
+          <w:lang w:val="en-US"/>
+        </w:rPr>
+      </w:pPr>
+      <w:r>
+        <w:rPr>
+          <w:sz w:val="28"/>
+          <w:szCs w:val="28"/>
+          <w:lang w:val="en-US"/>
+        </w:rPr>
+        <w:t xml:space="preserve">I think we are </w:t>
+      </w:r>
+      <w:r>
+        <w:rPr>
+          <w:sz w:val="28"/>
+          <w:szCs w:val="28"/>
+          <w:lang w:val="en-US"/>
+        </w:rPr>
+        <w:t>…</w:t>
+      </w:r>
+      <w:r>
+        <w:rPr>
+          <w:sz w:val="28"/>
+          <w:szCs w:val="28"/>
+          <w:lang w:val="en-US"/>
+        </w:rPr>
+        <w:t>losing</w:t>
+      </w:r>
+      <w:r>
+        <w:rPr>
+          <w:sz w:val="28"/>
+          <w:szCs w:val="28"/>
+          <w:lang w:val="en-US"/>
+        </w:rPr>
+        <w:t>………………………..sight of the main point</w:t>
+      </w:r>
+    </w:p>
+    <w:p>
+      <w:pPr>
+        <w:rPr>
+          <w:sz w:val="28"/>
+          <w:szCs w:val="28"/>
+          <w:lang w:val="en-US"/>
+        </w:rPr>
+      </w:pPr>
+      <w:r>
+        <w:rPr>
+          <w:sz w:val="28"/>
+          <w:szCs w:val="28"/>
+          <w:lang w:val="en-US"/>
+        </w:rPr>
+        <w:t xml:space="preserve">Shall we </w:t>
+      </w:r>
+      <w:r>
+        <w:rPr>
+          <w:sz w:val="28"/>
+          <w:szCs w:val="28"/>
+          <w:lang w:val="en-US"/>
+        </w:rPr>
+        <w:t>…</w:t>
+      </w:r>
+      <w:r>
+        <w:rPr>
+          <w:sz w:val="28"/>
+          <w:szCs w:val="28"/>
+          <w:lang w:val="en-US"/>
+        </w:rPr>
+        <w:t>move</w:t>
+      </w:r>
+      <w:r>
+        <w:rPr>
+          <w:sz w:val="28"/>
+          <w:szCs w:val="28"/>
+          <w:lang w:val="en-US"/>
+        </w:rPr>
+        <w:t>…………………………on</w:t>
+      </w:r>
+    </w:p>
+    <w:p>
+      <w:pPr>
+        <w:rPr>
+          <w:sz w:val="28"/>
+          <w:szCs w:val="28"/>
+          <w:lang w:val="en-US"/>
+        </w:rPr>
+      </w:pPr>
+      <w:r>
+        <w:rPr>
+          <w:sz w:val="28"/>
+          <w:szCs w:val="28"/>
+          <w:lang w:val="en-US"/>
+        </w:rPr>
+        <w:t xml:space="preserve">Let me </w:t>
+      </w:r>
+      <w:r>
+        <w:rPr>
+          <w:sz w:val="28"/>
+          <w:szCs w:val="28"/>
+          <w:lang w:val="en-US"/>
+        </w:rPr>
+        <w:t>…</w:t>
+      </w:r>
+      <w:r>
+        <w:rPr>
+          <w:sz w:val="28"/>
+          <w:szCs w:val="28"/>
+          <w:lang w:val="en-US"/>
+        </w:rPr>
+        <w:t>elaborate…</w:t>
+      </w:r>
+      <w:r>
+        <w:rPr>
+          <w:sz w:val="28"/>
+          <w:szCs w:val="28"/>
+          <w:lang w:val="en-US"/>
+        </w:rPr>
+        <w:t>……………….on that</w:t>
+      </w:r>
+      <w:r>
+        <w:rPr>
+          <w:sz w:val="28"/>
+          <w:szCs w:val="28"/>
+          <w:lang w:val="en-US"/>
+        </w:rPr>
+        <w:t xml:space="preserve"> as this subject hasn’t been </w:t>
+      </w:r>
+      <w:r>
+        <w:rPr>
+          <w:sz w:val="28"/>
+          <w:szCs w:val="28"/>
+          <w:lang w:val="en-US"/>
+        </w:rPr>
+        <w:t>fully covered</w:t>
+      </w:r>
+    </w:p>
+    <w:p>
+      <w:pPr>
+        <w:rPr>
+          <w:sz w:val="28"/>
+          <w:szCs w:val="28"/>
+          <w:lang w:val="en-US"/>
+        </w:rPr>
+      </w:pPr>
+      <w:r>
+        <w:rPr>
+          <w:sz w:val="28"/>
+          <w:szCs w:val="28"/>
+          <w:lang w:val="en-US"/>
+        </w:rPr>
+        <w:t xml:space="preserve">Having that in </w:t>
       </w:r>
       <w:r>
         <w:rPr>
@@ -1380,485 +1974,7 @@
           <w:szCs w:val="28"/>
           <w:lang w:val="en-US"/>
         </w:rPr>
-        <w:t>……………………..me asking</w:t>
-      </w:r>
-      <w:r>
-        <w:rPr>
-          <w:sz w:val="28"/>
-          <w:szCs w:val="28"/>
-          <w:lang w:val="en-US"/>
-        </w:rPr>
-        <w:t xml:space="preserve"> how are you going to cater to their needs</w:t>
-      </w:r>
-    </w:p>
-    <w:p>
-      <w:pPr>
-        <w:rPr>
-          <w:sz w:val="28"/>
-          <w:szCs w:val="28"/>
-          <w:lang w:val="en-US"/>
-        </w:rPr>
-      </w:pPr>
-      <w:r>
-        <w:rPr>
-          <w:sz w:val="28"/>
-          <w:szCs w:val="28"/>
-          <w:lang w:val="en-US"/>
-        </w:rPr>
-        <w:t xml:space="preserve">I </w:t>
-      </w:r>
-      <w:r>
-        <w:rPr>
-          <w:sz w:val="28"/>
-          <w:szCs w:val="28"/>
-          <w:lang w:val="en-US"/>
-        </w:rPr>
-        <w:t>…</w:t>
-      </w:r>
-      <w:r>
-        <w:rPr>
-          <w:sz w:val="28"/>
-          <w:szCs w:val="28"/>
-          <w:lang w:val="en-US"/>
-        </w:rPr>
-        <w:t>beg</w:t>
-      </w:r>
-      <w:r>
-        <w:rPr>
-          <w:sz w:val="28"/>
-          <w:szCs w:val="28"/>
-          <w:lang w:val="en-US"/>
-        </w:rPr>
-        <w:t>………………………to differ in this aspect</w:t>
-      </w:r>
-    </w:p>
-    <w:p>
-      <w:pPr>
-        <w:rPr>
-          <w:sz w:val="28"/>
-          <w:szCs w:val="28"/>
-          <w:lang w:val="en-US"/>
-        </w:rPr>
-      </w:pPr>
-      <w:r>
-        <w:rPr>
-          <w:sz w:val="28"/>
-          <w:szCs w:val="28"/>
-          <w:lang w:val="en-US"/>
-        </w:rPr>
-        <w:t xml:space="preserve">Out of </w:t>
-      </w:r>
-      <w:r>
-        <w:rPr>
-          <w:sz w:val="28"/>
-          <w:szCs w:val="28"/>
-          <w:lang w:val="en-US"/>
-        </w:rPr>
-        <w:t>…</w:t>
-      </w:r>
-      <w:r>
-        <w:rPr>
-          <w:sz w:val="28"/>
-          <w:szCs w:val="28"/>
-          <w:lang w:val="en-US"/>
-        </w:rPr>
-        <w:t>curiosity</w:t>
-      </w:r>
-      <w:r>
-        <w:rPr>
-          <w:sz w:val="28"/>
-          <w:szCs w:val="28"/>
-          <w:lang w:val="en-US"/>
-        </w:rPr>
-        <w:t>………………………………</w:t>
-      </w:r>
-      <w:r>
-        <w:rPr>
-          <w:sz w:val="28"/>
-          <w:szCs w:val="28"/>
-          <w:lang w:val="en-US"/>
-        </w:rPr>
-        <w:t>how many people does your company employ</w:t>
-      </w:r>
-    </w:p>
-    <w:p>
-      <w:pPr>
-        <w:rPr>
-          <w:sz w:val="28"/>
-          <w:szCs w:val="28"/>
-          <w:lang w:val="en-US"/>
-        </w:rPr>
-      </w:pPr>
-      <w:r>
-        <w:rPr>
-          <w:sz w:val="28"/>
-          <w:szCs w:val="28"/>
-          <w:lang w:val="en-US"/>
-        </w:rPr>
-        <w:lastRenderedPageBreak/>
-        <w:t>If I</w:t>
-      </w:r>
-      <w:r>
-        <w:rPr>
-          <w:sz w:val="28"/>
-          <w:szCs w:val="28"/>
-          <w:lang w:val="en-US"/>
-        </w:rPr>
-        <w:t>…</w:t>
-      </w:r>
-      <w:r>
-        <w:rPr>
-          <w:sz w:val="28"/>
-          <w:szCs w:val="28"/>
-          <w:lang w:val="en-US"/>
-        </w:rPr>
-        <w:t>recall</w:t>
-      </w:r>
-      <w:r>
-        <w:rPr>
-          <w:sz w:val="28"/>
-          <w:szCs w:val="28"/>
-          <w:lang w:val="en-US"/>
-        </w:rPr>
-        <w:t>……………………………</w:t>
-      </w:r>
-      <w:r>
-        <w:rPr>
-          <w:sz w:val="28"/>
-          <w:szCs w:val="28"/>
-          <w:lang w:val="en-US"/>
-        </w:rPr>
-        <w:t xml:space="preserve">correctly </w:t>
-      </w:r>
-      <w:r>
-        <w:rPr>
-          <w:sz w:val="28"/>
-          <w:szCs w:val="28"/>
-          <w:lang w:val="en-US"/>
-        </w:rPr>
-        <w:t>our company has been involved in retail industry</w:t>
-      </w:r>
-    </w:p>
-    <w:p>
-      <w:pPr>
-        <w:rPr>
-          <w:b/>
-          <w:sz w:val="28"/>
-          <w:szCs w:val="28"/>
-          <w:lang w:val="en-US"/>
-        </w:rPr>
-      </w:pPr>
-      <w:r>
-        <w:rPr>
-          <w:b/>
-          <w:sz w:val="28"/>
-          <w:szCs w:val="28"/>
-          <w:lang w:val="en-US"/>
-        </w:rPr>
-        <w:t>cut, elaborate, n</w:t>
-      </w:r>
-      <w:r>
-        <w:rPr>
-          <w:b/>
-          <w:sz w:val="28"/>
-          <w:szCs w:val="28"/>
-          <w:lang w:val="en-US"/>
-        </w:rPr>
-        <w:t xml:space="preserve">ormal , </w:t>
-      </w:r>
-      <w:r>
-        <w:rPr>
-          <w:b/>
-          <w:sz w:val="28"/>
-          <w:szCs w:val="28"/>
-          <w:lang w:val="en-US"/>
-        </w:rPr>
-        <w:t xml:space="preserve">current, mind, thought, forward, </w:t>
-      </w:r>
-      <w:proofErr w:type="spellStart"/>
-      <w:r>
-        <w:rPr>
-          <w:b/>
-          <w:sz w:val="28"/>
-          <w:szCs w:val="28"/>
-          <w:lang w:val="en-US"/>
-        </w:rPr>
-        <w:t>through</w:t>
-      </w:r>
-      <w:proofErr w:type="spellEnd"/>
-      <w:r>
-        <w:rPr>
-          <w:b/>
-          <w:sz w:val="28"/>
-          <w:szCs w:val="28"/>
-          <w:lang w:val="en-US"/>
-        </w:rPr>
-        <w:t>, losing, move</w:t>
-      </w:r>
-    </w:p>
-    <w:p>
-      <w:pPr>
-        <w:rPr>
-          <w:sz w:val="28"/>
-          <w:szCs w:val="28"/>
-          <w:lang w:val="en-US"/>
-        </w:rPr>
-      </w:pPr>
-    </w:p>
-    <w:p>
-      <w:pPr>
-        <w:rPr>
-          <w:sz w:val="28"/>
-          <w:szCs w:val="28"/>
-          <w:lang w:val="en-US"/>
-        </w:rPr>
-      </w:pPr>
-      <w:r>
-        <w:rPr>
-          <w:sz w:val="28"/>
-          <w:szCs w:val="28"/>
-          <w:lang w:val="en-US"/>
-        </w:rPr>
-        <w:t xml:space="preserve">On </w:t>
-      </w:r>
-      <w:r>
-        <w:rPr>
-          <w:sz w:val="28"/>
-          <w:szCs w:val="28"/>
-          <w:lang w:val="en-US"/>
-        </w:rPr>
-        <w:t>…………………………of information I have collected from your website</w:t>
-      </w:r>
-    </w:p>
-    <w:p>
-      <w:pPr>
-        <w:rPr>
-          <w:sz w:val="28"/>
-          <w:szCs w:val="28"/>
-          <w:lang w:val="en-US"/>
-        </w:rPr>
-      </w:pPr>
-      <w:r>
-        <w:rPr>
-          <w:sz w:val="28"/>
-          <w:szCs w:val="28"/>
-          <w:lang w:val="en-US"/>
-        </w:rPr>
-        <w:t xml:space="preserve">Under </w:t>
-      </w:r>
-      <w:r>
-        <w:rPr>
-          <w:sz w:val="28"/>
-          <w:szCs w:val="28"/>
-          <w:lang w:val="en-US"/>
-        </w:rPr>
-        <w:t xml:space="preserve">…………………………..circumstances </w:t>
-      </w:r>
-      <w:r>
-        <w:rPr>
-          <w:sz w:val="28"/>
-          <w:szCs w:val="28"/>
-          <w:lang w:val="en-US"/>
-        </w:rPr>
-        <w:t xml:space="preserve">would </w:t>
-      </w:r>
-      <w:r>
-        <w:rPr>
-          <w:sz w:val="28"/>
-          <w:szCs w:val="28"/>
-          <w:lang w:val="en-US"/>
-        </w:rPr>
-        <w:t>I</w:t>
-      </w:r>
-      <w:r>
-        <w:rPr>
-          <w:sz w:val="28"/>
-          <w:szCs w:val="28"/>
-          <w:lang w:val="en-US"/>
-        </w:rPr>
-        <w:t xml:space="preserve"> agree </w:t>
-      </w:r>
-      <w:r>
-        <w:rPr>
-          <w:sz w:val="28"/>
-          <w:szCs w:val="28"/>
-          <w:lang w:val="en-US"/>
-        </w:rPr>
-        <w:t xml:space="preserve">but in the </w:t>
-      </w:r>
-      <w:r>
-        <w:rPr>
-          <w:sz w:val="28"/>
-          <w:szCs w:val="28"/>
-          <w:lang w:val="en-US"/>
-        </w:rPr>
-        <w:t>………………………………situation</w:t>
-      </w:r>
-    </w:p>
-    <w:p>
-      <w:pPr>
-        <w:rPr>
-          <w:sz w:val="28"/>
-          <w:szCs w:val="28"/>
-          <w:lang w:val="en-US"/>
-        </w:rPr>
-      </w:pPr>
-      <w:r>
-        <w:rPr>
-          <w:sz w:val="28"/>
-          <w:szCs w:val="28"/>
-          <w:lang w:val="en-US"/>
-        </w:rPr>
-        <w:t xml:space="preserve">I would like to put </w:t>
-      </w:r>
-      <w:r>
-        <w:rPr>
-          <w:sz w:val="28"/>
-          <w:szCs w:val="28"/>
-          <w:lang w:val="en-US"/>
-        </w:rPr>
-        <w:t>…………………………………….one suggestion</w:t>
-      </w:r>
-    </w:p>
-    <w:p>
-      <w:pPr>
-        <w:rPr>
-          <w:sz w:val="28"/>
-          <w:szCs w:val="28"/>
-          <w:lang w:val="en-US"/>
-        </w:rPr>
-      </w:pPr>
-      <w:r>
-        <w:rPr>
-          <w:sz w:val="28"/>
-          <w:szCs w:val="28"/>
-          <w:lang w:val="en-US"/>
-        </w:rPr>
-        <w:t xml:space="preserve">We shall talk </w:t>
-      </w:r>
-      <w:r>
-        <w:rPr>
-          <w:sz w:val="28"/>
-          <w:szCs w:val="28"/>
-          <w:lang w:val="en-US"/>
-        </w:rPr>
-        <w:t>………………………………one point</w:t>
-      </w:r>
-    </w:p>
-    <w:p>
-      <w:pPr>
-        <w:rPr>
-          <w:sz w:val="28"/>
-          <w:szCs w:val="28"/>
-          <w:lang w:val="en-US"/>
-        </w:rPr>
-      </w:pPr>
-      <w:r>
-        <w:rPr>
-          <w:sz w:val="28"/>
-          <w:szCs w:val="28"/>
-          <w:lang w:val="en-US"/>
-        </w:rPr>
-        <w:t xml:space="preserve">I think we are </w:t>
-      </w:r>
-      <w:r>
-        <w:rPr>
-          <w:sz w:val="28"/>
-          <w:szCs w:val="28"/>
-          <w:lang w:val="en-US"/>
-        </w:rPr>
-        <w:t>…………………………..sight of the main point</w:t>
-      </w:r>
-    </w:p>
-    <w:p>
-      <w:pPr>
-        <w:rPr>
-          <w:sz w:val="28"/>
-          <w:szCs w:val="28"/>
-          <w:lang w:val="en-US"/>
-        </w:rPr>
-      </w:pPr>
-      <w:r>
-        <w:rPr>
-          <w:sz w:val="28"/>
-          <w:szCs w:val="28"/>
-          <w:lang w:val="en-US"/>
-        </w:rPr>
-        <w:t xml:space="preserve">Shall we </w:t>
-      </w:r>
-      <w:r>
-        <w:rPr>
-          <w:sz w:val="28"/>
-          <w:szCs w:val="28"/>
-          <w:lang w:val="en-US"/>
-        </w:rPr>
-        <w:t>……………………………on</w:t>
-      </w:r>
-    </w:p>
-    <w:p>
-      <w:pPr>
-        <w:rPr>
-          <w:sz w:val="28"/>
-          <w:szCs w:val="28"/>
-          <w:lang w:val="en-US"/>
-        </w:rPr>
-      </w:pPr>
-      <w:r>
-        <w:rPr>
-          <w:sz w:val="28"/>
-          <w:szCs w:val="28"/>
-          <w:lang w:val="en-US"/>
-        </w:rPr>
-        <w:t xml:space="preserve">Let me </w:t>
-      </w:r>
-      <w:r>
-        <w:rPr>
-          <w:sz w:val="28"/>
-          <w:szCs w:val="28"/>
-          <w:lang w:val="en-US"/>
-        </w:rPr>
-        <w:t>………………………………….on that</w:t>
-      </w:r>
-      <w:r>
-        <w:rPr>
-          <w:sz w:val="28"/>
-          <w:szCs w:val="28"/>
-          <w:lang w:val="en-US"/>
-        </w:rPr>
-        <w:t xml:space="preserve"> as this subject hasn’t been </w:t>
-      </w:r>
-      <w:r>
-        <w:rPr>
-          <w:sz w:val="28"/>
-          <w:szCs w:val="28"/>
-          <w:lang w:val="en-US"/>
-        </w:rPr>
-        <w:t>fully covered</w:t>
-      </w:r>
-    </w:p>
-    <w:p>
-      <w:pPr>
-        <w:rPr>
-          <w:sz w:val="28"/>
-          <w:szCs w:val="28"/>
-          <w:lang w:val="en-US"/>
-        </w:rPr>
-      </w:pPr>
-      <w:r>
-        <w:rPr>
-          <w:sz w:val="28"/>
-          <w:szCs w:val="28"/>
-          <w:lang w:val="en-US"/>
-        </w:rPr>
-        <w:t xml:space="preserve">Having that in </w:t>
-      </w:r>
-      <w:r>
-        <w:rPr>
-          <w:sz w:val="28"/>
-          <w:szCs w:val="28"/>
-          <w:lang w:val="en-US"/>
-        </w:rPr>
-        <w:t>…………………………….</w:t>
+        <w:t>………………………….</w:t>
       </w:r>
       <w:r>
         <w:rPr>
@@ -1891,7 +2007,23 @@
           <w:szCs w:val="28"/>
           <w:lang w:val="en-US"/>
         </w:rPr>
-        <w:t>…………………….the long story short</w:t>
+        <w:t>…</w:t>
+      </w:r>
+      <w:r>
+        <w:rPr>
+          <w:sz w:val="28"/>
+          <w:szCs w:val="28"/>
+          <w:lang w:val="en-US"/>
+        </w:rPr>
+        <w:t>cut</w:t>
+      </w:r>
+      <w:r>
+        <w:rPr>
+          <w:sz w:val="28"/>
+          <w:szCs w:val="28"/>
+          <w:lang w:val="en-US"/>
+        </w:rPr>
+        <w:t>………………….the long story short</w:t>
       </w:r>
       <w:r>
         <w:rPr>
@@ -1924,7 +2056,23 @@
           <w:szCs w:val="28"/>
           <w:lang w:val="en-US"/>
         </w:rPr>
-        <w:t>……………………………..to it</w:t>
+        <w:t>…</w:t>
+      </w:r>
+      <w:r>
+        <w:rPr>
+          <w:sz w:val="28"/>
+          <w:szCs w:val="28"/>
+          <w:lang w:val="en-US"/>
+        </w:rPr>
+        <w:t>thought</w:t>
+      </w:r>
+      <w:r>
+        <w:rPr>
+          <w:sz w:val="28"/>
+          <w:szCs w:val="28"/>
+          <w:lang w:val="en-US"/>
+        </w:rPr>
+        <w:t>…………………………..to it</w:t>
       </w:r>
       <w:r>
         <w:rPr>

</xml_diff>